<commit_message>
--TA Added the User Guide
Added a draft of the user guide. @azure-kyte can you please let me know if this is the sort of user guide you and troy are after, or if I have missed the mark completely.
</commit_message>
<xml_diff>
--- a/User Guide (WIP).docx
+++ b/User Guide (WIP).docx
@@ -360,11 +360,9 @@
       <w:r>
         <w:t xml:space="preserve">If successful, you will see this in the inspector in you editor. The Port field will automatically be assigned once you run project. As will the </w:t>
       </w:r>
-      <w:proofErr w:type="spellStart"/>
-      <w:r>
-        <w:t>Baudrate</w:t>
-      </w:r>
-      <w:proofErr w:type="spellEnd"/>
+      <w:r>
+        <w:t>Baud rate</w:t>
+      </w:r>
       <w:r>
         <w:t xml:space="preserve">. D is the data. If this field is blank, drag and drop the </w:t>
       </w:r>
@@ -457,6 +455,9 @@
     </w:p>
     <w:p>
       <w:r>
+        <w:rPr>
+          <w:noProof/>
+        </w:rPr>
         <w:drawing>
           <wp:anchor distT="0" distB="0" distL="114300" distR="114300" simplePos="0" relativeHeight="251661312" behindDoc="0" locked="0" layoutInCell="1" allowOverlap="1" wp14:anchorId="6F9D1D11" wp14:editId="4260E0E7">
             <wp:simplePos x="0" y="0"/>
@@ -600,7 +601,13 @@
     <w:p/>
     <w:p>
       <w:r>
-        <w:t xml:space="preserve">In the example above, the number of Milliseconds has been echoed and has added an element to the list. This happens with each of the lists contained within the </w:t>
+        <w:t>In the example above, the number of Milliseconds has been echoed and has added an element to the</w:t>
+      </w:r>
+      <w:r>
+        <w:t xml:space="preserve"> Millisecond</w:t>
+      </w:r>
+      <w:r>
+        <w:t xml:space="preserve"> list. This happens with each of the lists contained within the </w:t>
       </w:r>
       <w:proofErr w:type="spellStart"/>
       <w:r>
@@ -660,33 +667,59 @@
       <w:pPr>
         <w:pStyle w:val="PlainText"/>
         <w:rPr>
-          <w:rFonts w:ascii="Courier New" w:hAnsi="Courier New" w:cs="Courier New"/>
-          <w:sz w:val="16"/>
-          <w:szCs w:val="16"/>
-        </w:rPr>
-      </w:pPr>
-      <w:r>
+          <w:rFonts w:asciiTheme="minorHAnsi" w:hAnsiTheme="minorHAnsi" w:cstheme="minorHAnsi"/>
+        </w:rPr>
+      </w:pPr>
+      <w:r>
+        <w:rPr>
+          <w:rFonts w:asciiTheme="minorHAnsi" w:hAnsiTheme="minorHAnsi" w:cstheme="minorHAnsi"/>
+        </w:rPr>
         <w:t xml:space="preserve">First: The command that the Arduino Board receives </w:t>
       </w:r>
       <w:proofErr w:type="gramStart"/>
       <w:r>
+        <w:rPr>
+          <w:rFonts w:asciiTheme="minorHAnsi" w:hAnsiTheme="minorHAnsi" w:cstheme="minorHAnsi"/>
+        </w:rPr>
         <w:t>has to</w:t>
       </w:r>
       <w:proofErr w:type="gramEnd"/>
       <w:r>
+        <w:rPr>
+          <w:rFonts w:asciiTheme="minorHAnsi" w:hAnsiTheme="minorHAnsi" w:cstheme="minorHAnsi"/>
+        </w:rPr>
         <w:t xml:space="preserve"> be added to the list of commands that the board can recognise. </w:t>
       </w:r>
       <w:r>
+        <w:rPr>
+          <w:rFonts w:asciiTheme="minorHAnsi" w:hAnsiTheme="minorHAnsi" w:cstheme="minorHAnsi"/>
+        </w:rPr>
         <w:t xml:space="preserve">This is done in the void </w:t>
       </w:r>
       <w:proofErr w:type="gramStart"/>
       <w:r>
+        <w:rPr>
+          <w:rFonts w:asciiTheme="minorHAnsi" w:hAnsiTheme="minorHAnsi" w:cstheme="minorHAnsi"/>
+        </w:rPr>
         <w:t>Setup(</w:t>
       </w:r>
       <w:proofErr w:type="gramEnd"/>
       <w:r>
+        <w:rPr>
+          <w:rFonts w:asciiTheme="minorHAnsi" w:hAnsiTheme="minorHAnsi" w:cstheme="minorHAnsi"/>
+        </w:rPr>
         <w:t xml:space="preserve">) function call. </w:t>
       </w:r>
+    </w:p>
+    <w:p>
+      <w:pPr>
+        <w:pStyle w:val="PlainText"/>
+        <w:rPr>
+          <w:rFonts w:ascii="Courier New" w:hAnsi="Courier New" w:cs="Courier New"/>
+          <w:sz w:val="16"/>
+          <w:szCs w:val="16"/>
+        </w:rPr>
+      </w:pPr>
     </w:p>
     <w:p>
       <w:pPr>
@@ -1161,15 +1194,7 @@
     <w:p>
       <w:r>
         <w:lastRenderedPageBreak/>
-        <w:t xml:space="preserve">Secondly: You will need to implement the code for the custom event handler that you will be using with your </w:t>
-      </w:r>
-      <w:proofErr w:type="spellStart"/>
-      <w:r>
-        <w:t>new</w:t>
-      </w:r>
-      <w:proofErr w:type="spellEnd"/>
-      <w:r>
-        <w:t xml:space="preserve"> command. In the example above, a new command called ‘IRCOMM’ has been added, as well as a new event handler called ‘</w:t>
+        <w:t>Secondly: You will need to implement the code for the custom event handler that you will be using with your new command. In the example above, a new command called ‘IRCOMM’ has been added, as well as a new event handler called ‘</w:t>
       </w:r>
       <w:proofErr w:type="spellStart"/>
       <w:r>
@@ -1376,7 +1401,19 @@
     </w:p>
     <w:p>
       <w:r>
-        <w:t xml:space="preserve">Once this is done, the only part left is to modify the Unity scripts to send data to the Arduino board, and by sending data, I mean sending commands. </w:t>
+        <w:t xml:space="preserve">Once this is done, the only part left is to modify the Unity scripts to send </w:t>
+      </w:r>
+      <w:r>
+        <w:t>commands</w:t>
+      </w:r>
+      <w:r>
+        <w:t xml:space="preserve"> to the Arduino board,</w:t>
+      </w:r>
+      <w:r>
+        <w:t xml:space="preserve"> these commands will then return data sent by the Arduino board for use in Unity</w:t>
+      </w:r>
+      <w:r>
+        <w:t xml:space="preserve">. </w:t>
       </w:r>
     </w:p>
     <w:p>
@@ -1455,16 +1492,7 @@
           <w:sz w:val="19"/>
           <w:szCs w:val="19"/>
         </w:rPr>
-        <w:t>KeyCode.</w:t>
-      </w:r>
-      <w:r>
-        <w:rPr>
-          <w:rFonts w:ascii="Consolas" w:hAnsi="Consolas" w:cs="Consolas"/>
-          <w:color w:val="000000"/>
-          <w:sz w:val="19"/>
-          <w:szCs w:val="19"/>
-        </w:rPr>
-        <w:t>I</w:t>
+        <w:t>KeyCode.I</w:t>
       </w:r>
       <w:proofErr w:type="spellEnd"/>
       <w:r>
@@ -1737,25 +1765,7 @@
           <w:sz w:val="19"/>
           <w:szCs w:val="19"/>
         </w:rPr>
-        <w:t>"</w:t>
-      </w:r>
-      <w:r>
-        <w:rPr>
-          <w:rFonts w:ascii="Consolas" w:hAnsi="Consolas" w:cs="Consolas"/>
-          <w:color w:val="A31515"/>
-          <w:sz w:val="19"/>
-          <w:szCs w:val="19"/>
-        </w:rPr>
-        <w:t>IRCOMM</w:t>
-      </w:r>
-      <w:r>
-        <w:rPr>
-          <w:rFonts w:ascii="Consolas" w:hAnsi="Consolas" w:cs="Consolas"/>
-          <w:color w:val="A31515"/>
-          <w:sz w:val="19"/>
-          <w:szCs w:val="19"/>
-        </w:rPr>
-        <w:t>"</w:t>
+        <w:t>"IRCOMM"</w:t>
       </w:r>
       <w:r>
         <w:rPr>
@@ -1831,16 +1841,821 @@
       <w:r>
         <w:t xml:space="preserve">This sends the command to the Arduino board to interact with the IR Sensor (for example). </w:t>
       </w:r>
-    </w:p>
-    <w:p/>
-    <w:p>
-      <w:r>
-        <w:t xml:space="preserve">In order to read data from the Arduino Board, it gets a little trickier. In order to do this, we are required to alter the data node. </w:t>
+      <w:r>
+        <w:t xml:space="preserve">This is by no means the only way to send commands to the Arduino board, these commands can be sent by </w:t>
+      </w:r>
+      <w:proofErr w:type="spellStart"/>
+      <w:r>
+        <w:t>OnTriggerEnter</w:t>
+      </w:r>
+      <w:proofErr w:type="spellEnd"/>
+      <w:r>
+        <w:t>()/</w:t>
+      </w:r>
+      <w:proofErr w:type="spellStart"/>
+      <w:proofErr w:type="gramStart"/>
+      <w:r>
+        <w:t>OnTriggerExit</w:t>
+      </w:r>
+      <w:proofErr w:type="spellEnd"/>
+      <w:r>
+        <w:t>(</w:t>
+      </w:r>
+      <w:proofErr w:type="gramEnd"/>
+      <w:r>
+        <w:t xml:space="preserve">) calls (when objects collide), or when game objects are added or deleted. </w:t>
+      </w:r>
+    </w:p>
+    <w:p>
+      <w:r>
+        <w:t>In order to read data from the Arduino Board, it gets a little trickier. In order to do this, we are required to alter the data node.</w:t>
+      </w:r>
+      <w:r>
+        <w:t xml:space="preserve"> </w:t>
+      </w:r>
+      <w:r>
+        <w:t xml:space="preserve">The data node takes the data from the Arduino board as a string (s), </w:t>
+      </w:r>
+      <w:r>
+        <w:t xml:space="preserve">this string is run through several loops in order to parse the data into correct types that can be used by Unity.  </w:t>
+      </w:r>
+    </w:p>
+    <w:p>
+      <w:pPr>
+        <w:autoSpaceDE w:val="0"/>
+        <w:autoSpaceDN w:val="0"/>
+        <w:adjustRightInd w:val="0"/>
+        <w:spacing w:after="0" w:line="240" w:lineRule="auto"/>
+        <w:rPr>
+          <w:rFonts w:ascii="Consolas" w:hAnsi="Consolas" w:cs="Consolas"/>
+          <w:color w:val="000000"/>
+          <w:sz w:val="19"/>
+          <w:szCs w:val="19"/>
+        </w:rPr>
+      </w:pPr>
+      <w:r>
+        <w:rPr>
+          <w:rFonts w:ascii="Consolas" w:hAnsi="Consolas" w:cs="Consolas"/>
+          <w:color w:val="0000FF"/>
+          <w:sz w:val="19"/>
+          <w:szCs w:val="19"/>
+        </w:rPr>
+        <w:t>public</w:t>
+      </w:r>
+      <w:r>
+        <w:rPr>
+          <w:rFonts w:ascii="Consolas" w:hAnsi="Consolas" w:cs="Consolas"/>
+          <w:color w:val="000000"/>
+          <w:sz w:val="19"/>
+          <w:szCs w:val="19"/>
+        </w:rPr>
+        <w:t xml:space="preserve"> List&lt;</w:t>
+      </w:r>
+      <w:r>
+        <w:rPr>
+          <w:rFonts w:ascii="Consolas" w:hAnsi="Consolas" w:cs="Consolas"/>
+          <w:color w:val="0000FF"/>
+          <w:sz w:val="19"/>
+          <w:szCs w:val="19"/>
+        </w:rPr>
+        <w:t>float</w:t>
+      </w:r>
+      <w:r>
+        <w:rPr>
+          <w:rFonts w:ascii="Consolas" w:hAnsi="Consolas" w:cs="Consolas"/>
+          <w:color w:val="000000"/>
+          <w:sz w:val="19"/>
+          <w:szCs w:val="19"/>
+        </w:rPr>
+        <w:t xml:space="preserve">&gt; </w:t>
+      </w:r>
+      <w:proofErr w:type="spellStart"/>
+      <w:proofErr w:type="gramStart"/>
+      <w:r>
+        <w:rPr>
+          <w:rFonts w:ascii="Consolas" w:hAnsi="Consolas" w:cs="Consolas"/>
+          <w:color w:val="000000"/>
+          <w:sz w:val="19"/>
+          <w:szCs w:val="19"/>
+        </w:rPr>
+        <w:t>ConvertToFloat</w:t>
+      </w:r>
+      <w:proofErr w:type="spellEnd"/>
+      <w:r>
+        <w:rPr>
+          <w:rFonts w:ascii="Consolas" w:hAnsi="Consolas" w:cs="Consolas"/>
+          <w:color w:val="000000"/>
+          <w:sz w:val="19"/>
+          <w:szCs w:val="19"/>
+        </w:rPr>
+        <w:t>(</w:t>
+      </w:r>
+      <w:proofErr w:type="gramEnd"/>
+      <w:r>
+        <w:rPr>
+          <w:rFonts w:ascii="Consolas" w:hAnsi="Consolas" w:cs="Consolas"/>
+          <w:color w:val="000000"/>
+          <w:sz w:val="19"/>
+          <w:szCs w:val="19"/>
+        </w:rPr>
+        <w:t>)</w:t>
+      </w:r>
+    </w:p>
+    <w:p>
+      <w:pPr>
+        <w:autoSpaceDE w:val="0"/>
+        <w:autoSpaceDN w:val="0"/>
+        <w:adjustRightInd w:val="0"/>
+        <w:spacing w:after="0" w:line="240" w:lineRule="auto"/>
+        <w:rPr>
+          <w:rFonts w:ascii="Consolas" w:hAnsi="Consolas" w:cs="Consolas"/>
+          <w:color w:val="000000"/>
+          <w:sz w:val="19"/>
+          <w:szCs w:val="19"/>
+        </w:rPr>
+      </w:pPr>
+      <w:r>
+        <w:rPr>
+          <w:rFonts w:ascii="Consolas" w:hAnsi="Consolas" w:cs="Consolas"/>
+          <w:color w:val="000000"/>
+          <w:sz w:val="19"/>
+          <w:szCs w:val="19"/>
+        </w:rPr>
+        <w:t xml:space="preserve">        {</w:t>
+      </w:r>
+    </w:p>
+    <w:p>
+      <w:pPr>
+        <w:autoSpaceDE w:val="0"/>
+        <w:autoSpaceDN w:val="0"/>
+        <w:adjustRightInd w:val="0"/>
+        <w:spacing w:after="0" w:line="240" w:lineRule="auto"/>
+        <w:rPr>
+          <w:rFonts w:ascii="Consolas" w:hAnsi="Consolas" w:cs="Consolas"/>
+          <w:color w:val="000000"/>
+          <w:sz w:val="19"/>
+          <w:szCs w:val="19"/>
+        </w:rPr>
+      </w:pPr>
+      <w:r>
+        <w:rPr>
+          <w:rFonts w:ascii="Consolas" w:hAnsi="Consolas" w:cs="Consolas"/>
+          <w:color w:val="000000"/>
+          <w:sz w:val="19"/>
+          <w:szCs w:val="19"/>
+        </w:rPr>
+        <w:t xml:space="preserve">            List&lt;</w:t>
+      </w:r>
+      <w:r>
+        <w:rPr>
+          <w:rFonts w:ascii="Consolas" w:hAnsi="Consolas" w:cs="Consolas"/>
+          <w:color w:val="0000FF"/>
+          <w:sz w:val="19"/>
+          <w:szCs w:val="19"/>
+        </w:rPr>
+        <w:t>float</w:t>
+      </w:r>
+      <w:r>
+        <w:rPr>
+          <w:rFonts w:ascii="Consolas" w:hAnsi="Consolas" w:cs="Consolas"/>
+          <w:color w:val="000000"/>
+          <w:sz w:val="19"/>
+          <w:szCs w:val="19"/>
+        </w:rPr>
+        <w:t xml:space="preserve">&gt; list = </w:t>
+      </w:r>
+      <w:r>
+        <w:rPr>
+          <w:rFonts w:ascii="Consolas" w:hAnsi="Consolas" w:cs="Consolas"/>
+          <w:color w:val="0000FF"/>
+          <w:sz w:val="19"/>
+          <w:szCs w:val="19"/>
+        </w:rPr>
+        <w:t>new</w:t>
+      </w:r>
+      <w:r>
+        <w:rPr>
+          <w:rFonts w:ascii="Consolas" w:hAnsi="Consolas" w:cs="Consolas"/>
+          <w:color w:val="000000"/>
+          <w:sz w:val="19"/>
+          <w:szCs w:val="19"/>
+        </w:rPr>
+        <w:t xml:space="preserve"> List&lt;</w:t>
+      </w:r>
+      <w:r>
+        <w:rPr>
+          <w:rFonts w:ascii="Consolas" w:hAnsi="Consolas" w:cs="Consolas"/>
+          <w:color w:val="0000FF"/>
+          <w:sz w:val="19"/>
+          <w:szCs w:val="19"/>
+        </w:rPr>
+        <w:t>float</w:t>
+      </w:r>
+      <w:proofErr w:type="gramStart"/>
+      <w:r>
+        <w:rPr>
+          <w:rFonts w:ascii="Consolas" w:hAnsi="Consolas" w:cs="Consolas"/>
+          <w:color w:val="000000"/>
+          <w:sz w:val="19"/>
+          <w:szCs w:val="19"/>
+        </w:rPr>
+        <w:t>&gt;(</w:t>
+      </w:r>
+      <w:proofErr w:type="gramEnd"/>
+      <w:r>
+        <w:rPr>
+          <w:rFonts w:ascii="Consolas" w:hAnsi="Consolas" w:cs="Consolas"/>
+          <w:color w:val="000000"/>
+          <w:sz w:val="19"/>
+          <w:szCs w:val="19"/>
+        </w:rPr>
+        <w:t>);</w:t>
+      </w:r>
+    </w:p>
+    <w:p>
+      <w:pPr>
+        <w:autoSpaceDE w:val="0"/>
+        <w:autoSpaceDN w:val="0"/>
+        <w:adjustRightInd w:val="0"/>
+        <w:spacing w:after="0" w:line="240" w:lineRule="auto"/>
+        <w:rPr>
+          <w:rFonts w:ascii="Consolas" w:hAnsi="Consolas" w:cs="Consolas"/>
+          <w:color w:val="000000"/>
+          <w:sz w:val="19"/>
+          <w:szCs w:val="19"/>
+        </w:rPr>
+      </w:pPr>
+    </w:p>
+    <w:p>
+      <w:pPr>
+        <w:autoSpaceDE w:val="0"/>
+        <w:autoSpaceDN w:val="0"/>
+        <w:adjustRightInd w:val="0"/>
+        <w:spacing w:after="0" w:line="240" w:lineRule="auto"/>
+        <w:rPr>
+          <w:rFonts w:ascii="Consolas" w:hAnsi="Consolas" w:cs="Consolas"/>
+          <w:color w:val="000000"/>
+          <w:sz w:val="19"/>
+          <w:szCs w:val="19"/>
+        </w:rPr>
+      </w:pPr>
+      <w:r>
+        <w:rPr>
+          <w:rFonts w:ascii="Consolas" w:hAnsi="Consolas" w:cs="Consolas"/>
+          <w:color w:val="000000"/>
+          <w:sz w:val="19"/>
+          <w:szCs w:val="19"/>
+        </w:rPr>
+        <w:t xml:space="preserve">            </w:t>
+      </w:r>
+      <w:proofErr w:type="gramStart"/>
+      <w:r>
+        <w:rPr>
+          <w:rFonts w:ascii="Consolas" w:hAnsi="Consolas" w:cs="Consolas"/>
+          <w:color w:val="0000FF"/>
+          <w:sz w:val="19"/>
+          <w:szCs w:val="19"/>
+        </w:rPr>
+        <w:t>foreach</w:t>
+      </w:r>
+      <w:r>
+        <w:rPr>
+          <w:rFonts w:ascii="Consolas" w:hAnsi="Consolas" w:cs="Consolas"/>
+          <w:color w:val="000000"/>
+          <w:sz w:val="19"/>
+          <w:szCs w:val="19"/>
+        </w:rPr>
+        <w:t>(</w:t>
+      </w:r>
+      <w:proofErr w:type="gramEnd"/>
+      <w:r>
+        <w:rPr>
+          <w:rFonts w:ascii="Consolas" w:hAnsi="Consolas" w:cs="Consolas"/>
+          <w:color w:val="0000FF"/>
+          <w:sz w:val="19"/>
+          <w:szCs w:val="19"/>
+        </w:rPr>
+        <w:t>string</w:t>
+      </w:r>
+      <w:r>
+        <w:rPr>
+          <w:rFonts w:ascii="Consolas" w:hAnsi="Consolas" w:cs="Consolas"/>
+          <w:color w:val="000000"/>
+          <w:sz w:val="19"/>
+          <w:szCs w:val="19"/>
+        </w:rPr>
+        <w:t xml:space="preserve"> s </w:t>
+      </w:r>
+      <w:r>
+        <w:rPr>
+          <w:rFonts w:ascii="Consolas" w:hAnsi="Consolas" w:cs="Consolas"/>
+          <w:color w:val="0000FF"/>
+          <w:sz w:val="19"/>
+          <w:szCs w:val="19"/>
+        </w:rPr>
+        <w:t>in</w:t>
+      </w:r>
+      <w:r>
+        <w:rPr>
+          <w:rFonts w:ascii="Consolas" w:hAnsi="Consolas" w:cs="Consolas"/>
+          <w:color w:val="000000"/>
+          <w:sz w:val="19"/>
+          <w:szCs w:val="19"/>
+        </w:rPr>
+        <w:t xml:space="preserve"> data)</w:t>
+      </w:r>
+    </w:p>
+    <w:p>
+      <w:pPr>
+        <w:autoSpaceDE w:val="0"/>
+        <w:autoSpaceDN w:val="0"/>
+        <w:adjustRightInd w:val="0"/>
+        <w:spacing w:after="0" w:line="240" w:lineRule="auto"/>
+        <w:rPr>
+          <w:rFonts w:ascii="Consolas" w:hAnsi="Consolas" w:cs="Consolas"/>
+          <w:color w:val="000000"/>
+          <w:sz w:val="19"/>
+          <w:szCs w:val="19"/>
+        </w:rPr>
+      </w:pPr>
+      <w:r>
+        <w:rPr>
+          <w:rFonts w:ascii="Consolas" w:hAnsi="Consolas" w:cs="Consolas"/>
+          <w:color w:val="000000"/>
+          <w:sz w:val="19"/>
+          <w:szCs w:val="19"/>
+        </w:rPr>
+        <w:t xml:space="preserve">            {</w:t>
+      </w:r>
+    </w:p>
+    <w:p>
+      <w:pPr>
+        <w:autoSpaceDE w:val="0"/>
+        <w:autoSpaceDN w:val="0"/>
+        <w:adjustRightInd w:val="0"/>
+        <w:spacing w:after="0" w:line="240" w:lineRule="auto"/>
+        <w:rPr>
+          <w:rFonts w:ascii="Consolas" w:hAnsi="Consolas" w:cs="Consolas"/>
+          <w:color w:val="000000"/>
+          <w:sz w:val="19"/>
+          <w:szCs w:val="19"/>
+        </w:rPr>
+      </w:pPr>
+      <w:r>
+        <w:rPr>
+          <w:rFonts w:ascii="Consolas" w:hAnsi="Consolas" w:cs="Consolas"/>
+          <w:color w:val="000000"/>
+          <w:sz w:val="19"/>
+          <w:szCs w:val="19"/>
+        </w:rPr>
+        <w:t xml:space="preserve">                </w:t>
+      </w:r>
+      <w:r>
+        <w:rPr>
+          <w:rFonts w:ascii="Consolas" w:hAnsi="Consolas" w:cs="Consolas"/>
+          <w:color w:val="0000FF"/>
+          <w:sz w:val="19"/>
+          <w:szCs w:val="19"/>
+        </w:rPr>
+        <w:t>float</w:t>
+      </w:r>
+      <w:r>
+        <w:rPr>
+          <w:rFonts w:ascii="Consolas" w:hAnsi="Consolas" w:cs="Consolas"/>
+          <w:color w:val="000000"/>
+          <w:sz w:val="19"/>
+          <w:szCs w:val="19"/>
+        </w:rPr>
+        <w:t xml:space="preserve"> f = 0;</w:t>
+      </w:r>
+    </w:p>
+    <w:p>
+      <w:pPr>
+        <w:autoSpaceDE w:val="0"/>
+        <w:autoSpaceDN w:val="0"/>
+        <w:adjustRightInd w:val="0"/>
+        <w:spacing w:after="0" w:line="240" w:lineRule="auto"/>
+        <w:rPr>
+          <w:rFonts w:ascii="Consolas" w:hAnsi="Consolas" w:cs="Consolas"/>
+          <w:color w:val="000000"/>
+          <w:sz w:val="19"/>
+          <w:szCs w:val="19"/>
+        </w:rPr>
+      </w:pPr>
+      <w:r>
+        <w:rPr>
+          <w:rFonts w:ascii="Consolas" w:hAnsi="Consolas" w:cs="Consolas"/>
+          <w:color w:val="000000"/>
+          <w:sz w:val="19"/>
+          <w:szCs w:val="19"/>
+        </w:rPr>
+        <w:t xml:space="preserve">                </w:t>
+      </w:r>
+      <w:r>
+        <w:rPr>
+          <w:rFonts w:ascii="Consolas" w:hAnsi="Consolas" w:cs="Consolas"/>
+          <w:color w:val="0000FF"/>
+          <w:sz w:val="19"/>
+          <w:szCs w:val="19"/>
+        </w:rPr>
+        <w:t>if</w:t>
+      </w:r>
+      <w:r>
+        <w:rPr>
+          <w:rFonts w:ascii="Consolas" w:hAnsi="Consolas" w:cs="Consolas"/>
+          <w:color w:val="000000"/>
+          <w:sz w:val="19"/>
+          <w:szCs w:val="19"/>
+        </w:rPr>
+        <w:t xml:space="preserve"> (</w:t>
+      </w:r>
+      <w:proofErr w:type="spellStart"/>
+      <w:proofErr w:type="gramStart"/>
+      <w:r>
+        <w:rPr>
+          <w:rFonts w:ascii="Consolas" w:hAnsi="Consolas" w:cs="Consolas"/>
+          <w:color w:val="0000FF"/>
+          <w:sz w:val="19"/>
+          <w:szCs w:val="19"/>
+        </w:rPr>
+        <w:t>float</w:t>
+      </w:r>
+      <w:r>
+        <w:rPr>
+          <w:rFonts w:ascii="Consolas" w:hAnsi="Consolas" w:cs="Consolas"/>
+          <w:color w:val="000000"/>
+          <w:sz w:val="19"/>
+          <w:szCs w:val="19"/>
+        </w:rPr>
+        <w:t>.TryParse</w:t>
+      </w:r>
+      <w:proofErr w:type="spellEnd"/>
+      <w:proofErr w:type="gramEnd"/>
+      <w:r>
+        <w:rPr>
+          <w:rFonts w:ascii="Consolas" w:hAnsi="Consolas" w:cs="Consolas"/>
+          <w:color w:val="000000"/>
+          <w:sz w:val="19"/>
+          <w:szCs w:val="19"/>
+        </w:rPr>
+        <w:t xml:space="preserve">(s, </w:t>
+      </w:r>
+      <w:r>
+        <w:rPr>
+          <w:rFonts w:ascii="Consolas" w:hAnsi="Consolas" w:cs="Consolas"/>
+          <w:color w:val="0000FF"/>
+          <w:sz w:val="19"/>
+          <w:szCs w:val="19"/>
+        </w:rPr>
+        <w:t>out</w:t>
+      </w:r>
+      <w:r>
+        <w:rPr>
+          <w:rFonts w:ascii="Consolas" w:hAnsi="Consolas" w:cs="Consolas"/>
+          <w:color w:val="000000"/>
+          <w:sz w:val="19"/>
+          <w:szCs w:val="19"/>
+        </w:rPr>
+        <w:t xml:space="preserve"> f))</w:t>
+      </w:r>
+    </w:p>
+    <w:p>
+      <w:pPr>
+        <w:autoSpaceDE w:val="0"/>
+        <w:autoSpaceDN w:val="0"/>
+        <w:adjustRightInd w:val="0"/>
+        <w:spacing w:after="0" w:line="240" w:lineRule="auto"/>
+        <w:rPr>
+          <w:rFonts w:ascii="Consolas" w:hAnsi="Consolas" w:cs="Consolas"/>
+          <w:color w:val="000000"/>
+          <w:sz w:val="19"/>
+          <w:szCs w:val="19"/>
+        </w:rPr>
+      </w:pPr>
+      <w:r>
+        <w:rPr>
+          <w:rFonts w:ascii="Consolas" w:hAnsi="Consolas" w:cs="Consolas"/>
+          <w:color w:val="000000"/>
+          <w:sz w:val="19"/>
+          <w:szCs w:val="19"/>
+        </w:rPr>
+        <w:t xml:space="preserve">                {</w:t>
+      </w:r>
+    </w:p>
+    <w:p>
+      <w:pPr>
+        <w:autoSpaceDE w:val="0"/>
+        <w:autoSpaceDN w:val="0"/>
+        <w:adjustRightInd w:val="0"/>
+        <w:spacing w:after="0" w:line="240" w:lineRule="auto"/>
+        <w:rPr>
+          <w:rFonts w:ascii="Consolas" w:hAnsi="Consolas" w:cs="Consolas"/>
+          <w:color w:val="000000"/>
+          <w:sz w:val="19"/>
+          <w:szCs w:val="19"/>
+        </w:rPr>
+      </w:pPr>
+      <w:r>
+        <w:rPr>
+          <w:rFonts w:ascii="Consolas" w:hAnsi="Consolas" w:cs="Consolas"/>
+          <w:color w:val="000000"/>
+          <w:sz w:val="19"/>
+          <w:szCs w:val="19"/>
+        </w:rPr>
+        <w:t xml:space="preserve">                    </w:t>
+      </w:r>
+      <w:proofErr w:type="spellStart"/>
+      <w:proofErr w:type="gramStart"/>
+      <w:r>
+        <w:rPr>
+          <w:rFonts w:ascii="Consolas" w:hAnsi="Consolas" w:cs="Consolas"/>
+          <w:color w:val="000000"/>
+          <w:sz w:val="19"/>
+          <w:szCs w:val="19"/>
+        </w:rPr>
+        <w:t>list.Add</w:t>
+      </w:r>
+      <w:proofErr w:type="spellEnd"/>
+      <w:proofErr w:type="gramEnd"/>
+      <w:r>
+        <w:rPr>
+          <w:rFonts w:ascii="Consolas" w:hAnsi="Consolas" w:cs="Consolas"/>
+          <w:color w:val="000000"/>
+          <w:sz w:val="19"/>
+          <w:szCs w:val="19"/>
+        </w:rPr>
+        <w:t>(f);</w:t>
+      </w:r>
+    </w:p>
+    <w:p>
+      <w:pPr>
+        <w:autoSpaceDE w:val="0"/>
+        <w:autoSpaceDN w:val="0"/>
+        <w:adjustRightInd w:val="0"/>
+        <w:spacing w:after="0" w:line="240" w:lineRule="auto"/>
+        <w:rPr>
+          <w:rFonts w:ascii="Consolas" w:hAnsi="Consolas" w:cs="Consolas"/>
+          <w:color w:val="000000"/>
+          <w:sz w:val="19"/>
+          <w:szCs w:val="19"/>
+        </w:rPr>
+      </w:pPr>
+      <w:r>
+        <w:rPr>
+          <w:rFonts w:ascii="Consolas" w:hAnsi="Consolas" w:cs="Consolas"/>
+          <w:color w:val="000000"/>
+          <w:sz w:val="19"/>
+          <w:szCs w:val="19"/>
+        </w:rPr>
+        <w:t xml:space="preserve">                }</w:t>
+      </w:r>
+    </w:p>
+    <w:p>
+      <w:pPr>
+        <w:autoSpaceDE w:val="0"/>
+        <w:autoSpaceDN w:val="0"/>
+        <w:adjustRightInd w:val="0"/>
+        <w:spacing w:after="0" w:line="240" w:lineRule="auto"/>
+        <w:rPr>
+          <w:rFonts w:ascii="Consolas" w:hAnsi="Consolas" w:cs="Consolas"/>
+          <w:color w:val="000000"/>
+          <w:sz w:val="19"/>
+          <w:szCs w:val="19"/>
+        </w:rPr>
+      </w:pPr>
+      <w:r>
+        <w:rPr>
+          <w:rFonts w:ascii="Consolas" w:hAnsi="Consolas" w:cs="Consolas"/>
+          <w:color w:val="000000"/>
+          <w:sz w:val="19"/>
+          <w:szCs w:val="19"/>
+        </w:rPr>
+        <w:t xml:space="preserve">                </w:t>
+      </w:r>
+      <w:r>
+        <w:rPr>
+          <w:rFonts w:ascii="Consolas" w:hAnsi="Consolas" w:cs="Consolas"/>
+          <w:color w:val="0000FF"/>
+          <w:sz w:val="19"/>
+          <w:szCs w:val="19"/>
+        </w:rPr>
+        <w:t>else</w:t>
+      </w:r>
+    </w:p>
+    <w:p>
+      <w:pPr>
+        <w:autoSpaceDE w:val="0"/>
+        <w:autoSpaceDN w:val="0"/>
+        <w:adjustRightInd w:val="0"/>
+        <w:spacing w:after="0" w:line="240" w:lineRule="auto"/>
+        <w:rPr>
+          <w:rFonts w:ascii="Consolas" w:hAnsi="Consolas" w:cs="Consolas"/>
+          <w:color w:val="000000"/>
+          <w:sz w:val="19"/>
+          <w:szCs w:val="19"/>
+        </w:rPr>
+      </w:pPr>
+      <w:r>
+        <w:rPr>
+          <w:rFonts w:ascii="Consolas" w:hAnsi="Consolas" w:cs="Consolas"/>
+          <w:color w:val="000000"/>
+          <w:sz w:val="19"/>
+          <w:szCs w:val="19"/>
+        </w:rPr>
+        <w:t xml:space="preserve">                    </w:t>
+      </w:r>
+      <w:proofErr w:type="spellStart"/>
+      <w:r>
+        <w:rPr>
+          <w:rFonts w:ascii="Consolas" w:hAnsi="Consolas" w:cs="Consolas"/>
+          <w:color w:val="000000"/>
+          <w:sz w:val="19"/>
+          <w:szCs w:val="19"/>
+        </w:rPr>
+        <w:t>Debug.LogError</w:t>
+      </w:r>
+      <w:proofErr w:type="spellEnd"/>
+      <w:r>
+        <w:rPr>
+          <w:rFonts w:ascii="Consolas" w:hAnsi="Consolas" w:cs="Consolas"/>
+          <w:color w:val="000000"/>
+          <w:sz w:val="19"/>
+          <w:szCs w:val="19"/>
+        </w:rPr>
+        <w:t>(</w:t>
+      </w:r>
+      <w:r>
+        <w:rPr>
+          <w:rFonts w:ascii="Consolas" w:hAnsi="Consolas" w:cs="Consolas"/>
+          <w:color w:val="A31515"/>
+          <w:sz w:val="19"/>
+          <w:szCs w:val="19"/>
+        </w:rPr>
+        <w:t>"Unable to parse value in "</w:t>
+      </w:r>
+      <w:r>
+        <w:rPr>
+          <w:rFonts w:ascii="Consolas" w:hAnsi="Consolas" w:cs="Consolas"/>
+          <w:color w:val="000000"/>
+          <w:sz w:val="19"/>
+          <w:szCs w:val="19"/>
+        </w:rPr>
+        <w:t xml:space="preserve"> + name);</w:t>
+      </w:r>
+    </w:p>
+    <w:p>
+      <w:pPr>
+        <w:autoSpaceDE w:val="0"/>
+        <w:autoSpaceDN w:val="0"/>
+        <w:adjustRightInd w:val="0"/>
+        <w:spacing w:after="0" w:line="240" w:lineRule="auto"/>
+        <w:rPr>
+          <w:rFonts w:ascii="Consolas" w:hAnsi="Consolas" w:cs="Consolas"/>
+          <w:color w:val="000000"/>
+          <w:sz w:val="19"/>
+          <w:szCs w:val="19"/>
+        </w:rPr>
+      </w:pPr>
+      <w:r>
+        <w:rPr>
+          <w:rFonts w:ascii="Consolas" w:hAnsi="Consolas" w:cs="Consolas"/>
+          <w:color w:val="000000"/>
+          <w:sz w:val="19"/>
+          <w:szCs w:val="19"/>
+        </w:rPr>
+        <w:t xml:space="preserve">            }</w:t>
+      </w:r>
+    </w:p>
+    <w:p>
+      <w:pPr>
+        <w:autoSpaceDE w:val="0"/>
+        <w:autoSpaceDN w:val="0"/>
+        <w:adjustRightInd w:val="0"/>
+        <w:spacing w:after="0" w:line="240" w:lineRule="auto"/>
+        <w:rPr>
+          <w:rFonts w:ascii="Consolas" w:hAnsi="Consolas" w:cs="Consolas"/>
+          <w:color w:val="000000"/>
+          <w:sz w:val="19"/>
+          <w:szCs w:val="19"/>
+        </w:rPr>
+      </w:pPr>
+    </w:p>
+    <w:p>
+      <w:pPr>
+        <w:autoSpaceDE w:val="0"/>
+        <w:autoSpaceDN w:val="0"/>
+        <w:adjustRightInd w:val="0"/>
+        <w:spacing w:after="0" w:line="240" w:lineRule="auto"/>
+        <w:rPr>
+          <w:rFonts w:ascii="Consolas" w:hAnsi="Consolas" w:cs="Consolas"/>
+          <w:color w:val="000000"/>
+          <w:sz w:val="19"/>
+          <w:szCs w:val="19"/>
+        </w:rPr>
+      </w:pPr>
+      <w:r>
+        <w:rPr>
+          <w:rFonts w:ascii="Consolas" w:hAnsi="Consolas" w:cs="Consolas"/>
+          <w:color w:val="000000"/>
+          <w:sz w:val="19"/>
+          <w:szCs w:val="19"/>
+        </w:rPr>
+        <w:t xml:space="preserve">            </w:t>
+      </w:r>
+      <w:r>
+        <w:rPr>
+          <w:rFonts w:ascii="Consolas" w:hAnsi="Consolas" w:cs="Consolas"/>
+          <w:color w:val="0000FF"/>
+          <w:sz w:val="19"/>
+          <w:szCs w:val="19"/>
+        </w:rPr>
+        <w:t>return</w:t>
+      </w:r>
+      <w:r>
+        <w:rPr>
+          <w:rFonts w:ascii="Consolas" w:hAnsi="Consolas" w:cs="Consolas"/>
+          <w:color w:val="000000"/>
+          <w:sz w:val="19"/>
+          <w:szCs w:val="19"/>
+        </w:rPr>
+        <w:t xml:space="preserve"> list;</w:t>
+      </w:r>
+    </w:p>
+    <w:p>
+      <w:r>
+        <w:rPr>
+          <w:rFonts w:ascii="Consolas" w:hAnsi="Consolas" w:cs="Consolas"/>
+          <w:color w:val="000000"/>
+          <w:sz w:val="19"/>
+          <w:szCs w:val="19"/>
+        </w:rPr>
+        <w:t xml:space="preserve">        }</w:t>
+      </w:r>
+      <w:r>
+        <w:t xml:space="preserve"> </w:t>
+      </w:r>
+    </w:p>
+    <w:p>
+      <w:r>
+        <w:lastRenderedPageBreak/>
+        <w:t xml:space="preserve">The above function creates an empty list of </w:t>
+      </w:r>
+      <w:proofErr w:type="gramStart"/>
+      <w:r>
+        <w:t>floating point</w:t>
+      </w:r>
+      <w:proofErr w:type="gramEnd"/>
+      <w:r>
+        <w:t xml:space="preserve"> numbers. Then iterates throughout each string in the data string that has been output by the Arduino board. If the string (s) can be parsed to a </w:t>
+      </w:r>
+      <w:proofErr w:type="gramStart"/>
+      <w:r>
+        <w:t>floating point</w:t>
+      </w:r>
+      <w:proofErr w:type="gramEnd"/>
+      <w:r>
+        <w:t xml:space="preserve"> number, then it is added to the list, and the list is returned. Similar code is used for parsing the data to an integer. </w:t>
+      </w:r>
+    </w:p>
+    <w:p>
+      <w:r>
+        <w:t xml:space="preserve">The other function included in the </w:t>
+      </w:r>
+      <w:proofErr w:type="spellStart"/>
+      <w:r>
+        <w:t>ArduinoData.cs</w:t>
+      </w:r>
+      <w:proofErr w:type="spellEnd"/>
+      <w:r>
+        <w:t xml:space="preserve"> file is ConvertToVector3() function. This converts the data string s into a series of Vector3 Coordinates that can be used to place objects based on the Vector3 (</w:t>
+      </w:r>
+      <w:proofErr w:type="spellStart"/>
+      <w:proofErr w:type="gramStart"/>
+      <w:r>
+        <w:t>x,y</w:t>
+      </w:r>
+      <w:proofErr w:type="gramEnd"/>
+      <w:r>
+        <w:t>,z</w:t>
+      </w:r>
+      <w:proofErr w:type="spellEnd"/>
+      <w:r>
+        <w:t xml:space="preserve">) system. This is achieved by utilising the same methodology as the previous two functions but also splits the </w:t>
+      </w:r>
+      <w:r>
+        <w:t xml:space="preserve">string whenever there is a ‘,’ character. This denotes the change from x pos-&gt;y pos -&gt; z pos. </w:t>
+      </w:r>
+    </w:p>
+    <w:p>
+      <w:r>
+        <w:t xml:space="preserve">In order to utilise different data types, you can use similar methods to parse the data that you need. Create a list of the type of data you need (int, char, string, Vector3, float, etc), then parse the data and add it to a list, then return the list. This list can then be accessed and manipulated by other C# scripts and Unity objects. </w:t>
       </w:r>
       <w:bookmarkStart w:id="0" w:name="_GoBack"/>
       <w:bookmarkEnd w:id="0"/>
-    </w:p>
-    <w:p/>
+      <w:r>
+        <w:t xml:space="preserve"> </w:t>
+      </w:r>
+    </w:p>
     <w:sectPr>
       <w:pgSz w:w="11906" w:h="16838"/>
       <w:pgMar w:top="1440" w:right="1440" w:bottom="1440" w:left="1440" w:header="708" w:footer="708" w:gutter="0"/>

</xml_diff>

<commit_message>
--TA Updated the User Guide
User guide has been updated following feedback from Aaron.
</commit_message>
<xml_diff>
--- a/User Guide (WIP).docx
+++ b/User Guide (WIP).docx
@@ -198,6 +198,122 @@
       <w:pPr>
         <w:pStyle w:val="Heading3"/>
       </w:pPr>
+      <w:r>
+        <w:rPr>
+          <w:noProof/>
+        </w:rPr>
+        <mc:AlternateContent>
+          <mc:Choice Requires="wps">
+            <w:drawing>
+              <wp:anchor distT="0" distB="0" distL="114300" distR="114300" simplePos="0" relativeHeight="251664384" behindDoc="0" locked="0" layoutInCell="1" allowOverlap="1" wp14:anchorId="41AD57C6" wp14:editId="2D8BFDB3">
+                <wp:simplePos x="0" y="0"/>
+                <wp:positionH relativeFrom="column">
+                  <wp:posOffset>3014345</wp:posOffset>
+                </wp:positionH>
+                <wp:positionV relativeFrom="paragraph">
+                  <wp:posOffset>1289685</wp:posOffset>
+                </wp:positionV>
+                <wp:extent cx="2711450" cy="635"/>
+                <wp:effectExtent l="0" t="0" r="0" b="0"/>
+                <wp:wrapSquare wrapText="bothSides"/>
+                <wp:docPr id="6" name="Text Box 6"/>
+                <wp:cNvGraphicFramePr/>
+                <a:graphic xmlns:a="http://schemas.openxmlformats.org/drawingml/2006/main">
+                  <a:graphicData uri="http://schemas.microsoft.com/office/word/2010/wordprocessingShape">
+                    <wps:wsp>
+                      <wps:cNvSpPr txBox="1"/>
+                      <wps:spPr>
+                        <a:xfrm>
+                          <a:off x="0" y="0"/>
+                          <a:ext cx="2711450" cy="635"/>
+                        </a:xfrm>
+                        <a:prstGeom prst="rect">
+                          <a:avLst/>
+                        </a:prstGeom>
+                        <a:solidFill>
+                          <a:prstClr val="white"/>
+                        </a:solidFill>
+                        <a:ln>
+                          <a:noFill/>
+                        </a:ln>
+                      </wps:spPr>
+                      <wps:txbx>
+                        <w:txbxContent>
+                          <w:p>
+                            <w:pPr>
+                              <w:pStyle w:val="Caption"/>
+                              <w:rPr>
+                                <w:noProof/>
+                              </w:rPr>
+                            </w:pPr>
+                            <w:r>
+                              <w:t xml:space="preserve">Figure </w:t>
+                            </w:r>
+                            <w:fldSimple w:instr=" SEQ Figure \* ARABIC ">
+                              <w:r>
+                                <w:rPr>
+                                  <w:noProof/>
+                                </w:rPr>
+                                <w:t>1</w:t>
+                              </w:r>
+                            </w:fldSimple>
+                            <w:r>
+                              <w:t>: The Arduino IDE with upload button highlighted.</w:t>
+                            </w:r>
+                          </w:p>
+                        </w:txbxContent>
+                      </wps:txbx>
+                      <wps:bodyPr rot="0" spcFirstLastPara="0" vertOverflow="overflow" horzOverflow="overflow" vert="horz" wrap="square" lIns="0" tIns="0" rIns="0" bIns="0" numCol="1" spcCol="0" rtlCol="0" fromWordArt="0" anchor="t" anchorCtr="0" forceAA="0" compatLnSpc="1">
+                        <a:prstTxWarp prst="textNoShape">
+                          <a:avLst/>
+                        </a:prstTxWarp>
+                        <a:spAutoFit/>
+                      </wps:bodyPr>
+                    </wps:wsp>
+                  </a:graphicData>
+                </a:graphic>
+              </wp:anchor>
+            </w:drawing>
+          </mc:Choice>
+          <mc:Fallback>
+            <w:pict>
+              <v:shapetype w14:anchorId="41AD57C6" id="_x0000_t202" coordsize="21600,21600" o:spt="202" path="m,l,21600r21600,l21600,xe">
+                <v:stroke joinstyle="miter"/>
+                <v:path gradientshapeok="t" o:connecttype="rect"/>
+              </v:shapetype>
+              <v:shape id="Text Box 6" o:spid="_x0000_s1026" type="#_x0000_t202" style="position:absolute;margin-left:237.35pt;margin-top:101.55pt;width:213.5pt;height:.05pt;z-index:251664384;visibility:visible;mso-wrap-style:square;mso-wrap-distance-left:9pt;mso-wrap-distance-top:0;mso-wrap-distance-right:9pt;mso-wrap-distance-bottom:0;mso-position-horizontal:absolute;mso-position-horizontal-relative:text;mso-position-vertical:absolute;mso-position-vertical-relative:text;v-text-anchor:top" o:gfxdata="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" stroked="f">
+                <v:textbox style="mso-fit-shape-to-text:t" inset="0,0,0,0">
+                  <w:txbxContent>
+                    <w:p>
+                      <w:pPr>
+                        <w:pStyle w:val="Caption"/>
+                        <w:rPr>
+                          <w:noProof/>
+                        </w:rPr>
+                      </w:pPr>
+                      <w:r>
+                        <w:t xml:space="preserve">Figure </w:t>
+                      </w:r>
+                      <w:fldSimple w:instr=" SEQ Figure \* ARABIC ">
+                        <w:r>
+                          <w:rPr>
+                            <w:noProof/>
+                          </w:rPr>
+                          <w:t>1</w:t>
+                        </w:r>
+                      </w:fldSimple>
+                      <w:r>
+                        <w:t>: The Arduino IDE with upload button highlighted.</w:t>
+                      </w:r>
+                    </w:p>
+                  </w:txbxContent>
+                </v:textbox>
+                <w10:wrap type="square"/>
+              </v:shape>
+            </w:pict>
+          </mc:Fallback>
+        </mc:AlternateContent>
+      </w:r>
       <w:r>
         <w:rPr>
           <w:noProof/>
@@ -289,6 +405,118 @@
         <w:rPr>
           <w:noProof/>
         </w:rPr>
+        <mc:AlternateContent>
+          <mc:Choice Requires="wps">
+            <w:drawing>
+              <wp:anchor distT="0" distB="0" distL="114300" distR="114300" simplePos="0" relativeHeight="251666432" behindDoc="0" locked="0" layoutInCell="1" allowOverlap="1" wp14:anchorId="06807D1F" wp14:editId="566A7123">
+                <wp:simplePos x="0" y="0"/>
+                <wp:positionH relativeFrom="column">
+                  <wp:posOffset>2819400</wp:posOffset>
+                </wp:positionH>
+                <wp:positionV relativeFrom="paragraph">
+                  <wp:posOffset>1435100</wp:posOffset>
+                </wp:positionV>
+                <wp:extent cx="2938780" cy="635"/>
+                <wp:effectExtent l="0" t="0" r="0" b="0"/>
+                <wp:wrapSquare wrapText="bothSides"/>
+                <wp:docPr id="7" name="Text Box 7"/>
+                <wp:cNvGraphicFramePr/>
+                <a:graphic xmlns:a="http://schemas.openxmlformats.org/drawingml/2006/main">
+                  <a:graphicData uri="http://schemas.microsoft.com/office/word/2010/wordprocessingShape">
+                    <wps:wsp>
+                      <wps:cNvSpPr txBox="1"/>
+                      <wps:spPr>
+                        <a:xfrm>
+                          <a:off x="0" y="0"/>
+                          <a:ext cx="2938780" cy="635"/>
+                        </a:xfrm>
+                        <a:prstGeom prst="rect">
+                          <a:avLst/>
+                        </a:prstGeom>
+                        <a:solidFill>
+                          <a:prstClr val="white"/>
+                        </a:solidFill>
+                        <a:ln>
+                          <a:noFill/>
+                        </a:ln>
+                      </wps:spPr>
+                      <wps:txbx>
+                        <w:txbxContent>
+                          <w:p>
+                            <w:pPr>
+                              <w:pStyle w:val="Caption"/>
+                              <w:rPr>
+                                <w:noProof/>
+                              </w:rPr>
+                            </w:pPr>
+                            <w:r>
+                              <w:t xml:space="preserve">Figure </w:t>
+                            </w:r>
+                            <w:fldSimple w:instr=" SEQ Figure \* ARABIC ">
+                              <w:r>
+                                <w:rPr>
+                                  <w:noProof/>
+                                </w:rPr>
+                                <w:t>2</w:t>
+                              </w:r>
+                            </w:fldSimple>
+                            <w:r>
+                              <w:t>: The Arduino Connector Inspector Component</w:t>
+                            </w:r>
+                          </w:p>
+                        </w:txbxContent>
+                      </wps:txbx>
+                      <wps:bodyPr rot="0" spcFirstLastPara="0" vertOverflow="overflow" horzOverflow="overflow" vert="horz" wrap="square" lIns="0" tIns="0" rIns="0" bIns="0" numCol="1" spcCol="0" rtlCol="0" fromWordArt="0" anchor="t" anchorCtr="0" forceAA="0" compatLnSpc="1">
+                        <a:prstTxWarp prst="textNoShape">
+                          <a:avLst/>
+                        </a:prstTxWarp>
+                        <a:spAutoFit/>
+                      </wps:bodyPr>
+                    </wps:wsp>
+                  </a:graphicData>
+                </a:graphic>
+              </wp:anchor>
+            </w:drawing>
+          </mc:Choice>
+          <mc:Fallback>
+            <w:pict>
+              <v:shape w14:anchorId="06807D1F" id="Text Box 7" o:spid="_x0000_s1027" type="#_x0000_t202" style="position:absolute;margin-left:222pt;margin-top:113pt;width:231.4pt;height:.05pt;z-index:251666432;visibility:visible;mso-wrap-style:square;mso-wrap-distance-left:9pt;mso-wrap-distance-top:0;mso-wrap-distance-right:9pt;mso-wrap-distance-bottom:0;mso-position-horizontal:absolute;mso-position-horizontal-relative:text;mso-position-vertical:absolute;mso-position-vertical-relative:text;v-text-anchor:top" o:gfxdata="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" stroked="f">
+                <v:textbox style="mso-fit-shape-to-text:t" inset="0,0,0,0">
+                  <w:txbxContent>
+                    <w:p>
+                      <w:pPr>
+                        <w:pStyle w:val="Caption"/>
+                        <w:rPr>
+                          <w:noProof/>
+                        </w:rPr>
+                      </w:pPr>
+                      <w:r>
+                        <w:t xml:space="preserve">Figure </w:t>
+                      </w:r>
+                      <w:fldSimple w:instr=" SEQ Figure \* ARABIC ">
+                        <w:r>
+                          <w:rPr>
+                            <w:noProof/>
+                          </w:rPr>
+                          <w:t>2</w:t>
+                        </w:r>
+                      </w:fldSimple>
+                      <w:r>
+                        <w:t>: The Arduino Connector Inspector Component</w:t>
+                      </w:r>
+                    </w:p>
+                  </w:txbxContent>
+                </v:textbox>
+                <w10:wrap type="square"/>
+              </v:shape>
+            </w:pict>
+          </mc:Fallback>
+        </mc:AlternateContent>
+      </w:r>
+      <w:r>
+        <w:rPr>
+          <w:noProof/>
+        </w:rPr>
         <w:drawing>
           <wp:anchor distT="0" distB="0" distL="114300" distR="114300" simplePos="0" relativeHeight="251659264" behindDoc="0" locked="0" layoutInCell="1" allowOverlap="1" wp14:anchorId="684FFF2A" wp14:editId="3494C0D6">
             <wp:simplePos x="0" y="0"/>
@@ -358,13 +586,33 @@
     </w:p>
     <w:p>
       <w:r>
-        <w:t xml:space="preserve">If successful, you will see this in the inspector in you editor. The Port field will automatically be assigned once you run project. As will the </w:t>
-      </w:r>
-      <w:r>
-        <w:t>Baud rate</w:t>
-      </w:r>
-      <w:r>
-        <w:t xml:space="preserve">. D is the data. If this field is blank, drag and drop the </w:t>
+        <w:t xml:space="preserve">If successful, you will see this in the inspector in you editor. The Port field will automatically be assigned once you run project. </w:t>
+      </w:r>
+      <w:r>
+        <w:t>The baud rate is the maximum rate of information that can be transferred</w:t>
+      </w:r>
+      <w:r>
+        <w:t xml:space="preserve">, in this case the baud rate is 115200 bits per second, this </w:t>
+      </w:r>
+      <w:proofErr w:type="gramStart"/>
+      <w:r>
+        <w:t>has to</w:t>
+      </w:r>
+      <w:proofErr w:type="gramEnd"/>
+      <w:r>
+        <w:t xml:space="preserve"> be manually specified</w:t>
+      </w:r>
+      <w:r>
+        <w:t xml:space="preserve">. D is the data. </w:t>
+      </w:r>
+      <w:r>
+        <w:t>In order to fill this field, you must create a game object</w:t>
+      </w:r>
+      <w:r>
+        <w:t xml:space="preserve"> </w:t>
+      </w:r>
+      <w:r>
+        <w:t xml:space="preserve">and attach the </w:t>
       </w:r>
       <w:proofErr w:type="spellStart"/>
       <w:r>
@@ -372,23 +620,18 @@
       </w:r>
       <w:proofErr w:type="spellEnd"/>
       <w:r>
-        <w:t xml:space="preserve"> script from the scripts folder to the D field. </w:t>
+        <w:t xml:space="preserve"> script to the game object. Then select the game object you just created and drag it into the ‘D’ field on the Arduino Connector component. </w:t>
       </w:r>
     </w:p>
     <w:p/>
-    <w:p>
-      <w:r>
-        <w:br w:type="page"/>
-      </w:r>
-    </w:p>
+    <w:p/>
     <w:p>
       <w:r>
         <w:rPr>
           <w:noProof/>
         </w:rPr>
-        <w:lastRenderedPageBreak/>
         <w:drawing>
-          <wp:anchor distT="0" distB="0" distL="114300" distR="114300" simplePos="0" relativeHeight="251660288" behindDoc="0" locked="0" layoutInCell="1" allowOverlap="1" wp14:anchorId="16F3286C" wp14:editId="5BB75E2F">
+          <wp:anchor distT="0" distB="0" distL="114300" distR="114300" simplePos="0" relativeHeight="251660288" behindDoc="0" locked="0" layoutInCell="1" allowOverlap="1" wp14:anchorId="16F3286C" wp14:editId="1BE27E27">
             <wp:simplePos x="0" y="0"/>
             <wp:positionH relativeFrom="margin">
               <wp:align>right</wp:align>
@@ -396,8 +639,8 @@
             <wp:positionV relativeFrom="paragraph">
               <wp:posOffset>442595</wp:posOffset>
             </wp:positionV>
-            <wp:extent cx="1619250" cy="3333750"/>
-            <wp:effectExtent l="0" t="0" r="0" b="0"/>
+            <wp:extent cx="1619250" cy="2985770"/>
+            <wp:effectExtent l="0" t="0" r="0" b="5080"/>
             <wp:wrapSquare wrapText="bothSides"/>
             <wp:docPr id="4" name="Picture 4"/>
             <wp:cNvGraphicFramePr>
@@ -428,7 +671,7 @@
                   <pic:spPr bwMode="auto">
                     <a:xfrm>
                       <a:off x="0" y="0"/>
-                      <a:ext cx="1619250" cy="3333750"/>
+                      <a:ext cx="1621575" cy="2990374"/>
                     </a:xfrm>
                     <a:prstGeom prst="rect">
                       <a:avLst/>
@@ -438,6 +681,9 @@
                 </pic:pic>
               </a:graphicData>
             </a:graphic>
+            <wp14:sizeRelV relativeFrom="margin">
+              <wp14:pctHeight>0</wp14:pctHeight>
+            </wp14:sizeRelV>
           </wp:anchor>
         </w:drawing>
       </w:r>
@@ -454,6 +700,108 @@
       </w:r>
     </w:p>
     <w:p>
+      <w:r>
+        <w:rPr>
+          <w:noProof/>
+        </w:rPr>
+        <mc:AlternateContent>
+          <mc:Choice Requires="wps">
+            <w:drawing>
+              <wp:anchor distT="0" distB="0" distL="114300" distR="114300" simplePos="0" relativeHeight="251668480" behindDoc="0" locked="0" layoutInCell="1" allowOverlap="1" wp14:anchorId="3E6BC9C7" wp14:editId="1D4029BA">
+                <wp:simplePos x="0" y="0"/>
+                <wp:positionH relativeFrom="column">
+                  <wp:posOffset>0</wp:posOffset>
+                </wp:positionH>
+                <wp:positionV relativeFrom="paragraph">
+                  <wp:posOffset>2024380</wp:posOffset>
+                </wp:positionV>
+                <wp:extent cx="1709420" cy="635"/>
+                <wp:effectExtent l="0" t="0" r="0" b="0"/>
+                <wp:wrapSquare wrapText="bothSides"/>
+                <wp:docPr id="8" name="Text Box 8"/>
+                <wp:cNvGraphicFramePr/>
+                <a:graphic xmlns:a="http://schemas.openxmlformats.org/drawingml/2006/main">
+                  <a:graphicData uri="http://schemas.microsoft.com/office/word/2010/wordprocessingShape">
+                    <wps:wsp>
+                      <wps:cNvSpPr txBox="1"/>
+                      <wps:spPr>
+                        <a:xfrm>
+                          <a:off x="0" y="0"/>
+                          <a:ext cx="1709420" cy="635"/>
+                        </a:xfrm>
+                        <a:prstGeom prst="rect">
+                          <a:avLst/>
+                        </a:prstGeom>
+                        <a:solidFill>
+                          <a:prstClr val="white"/>
+                        </a:solidFill>
+                        <a:ln>
+                          <a:noFill/>
+                        </a:ln>
+                      </wps:spPr>
+                      <wps:txbx>
+                        <w:txbxContent>
+                          <w:p>
+                            <w:pPr>
+                              <w:pStyle w:val="Caption"/>
+                              <w:rPr>
+                                <w:noProof/>
+                              </w:rPr>
+                            </w:pPr>
+                            <w:r>
+                              <w:t xml:space="preserve">Figure </w:t>
+                            </w:r>
+                            <w:r>
+                              <w:t>3a</w:t>
+                            </w:r>
+                            <w:r>
+                              <w:t>: The Arduino Data Inspector Component with no data from the Arduino Board.</w:t>
+                            </w:r>
+                          </w:p>
+                        </w:txbxContent>
+                      </wps:txbx>
+                      <wps:bodyPr rot="0" spcFirstLastPara="0" vertOverflow="overflow" horzOverflow="overflow" vert="horz" wrap="square" lIns="0" tIns="0" rIns="0" bIns="0" numCol="1" spcCol="0" rtlCol="0" fromWordArt="0" anchor="t" anchorCtr="0" forceAA="0" compatLnSpc="1">
+                        <a:prstTxWarp prst="textNoShape">
+                          <a:avLst/>
+                        </a:prstTxWarp>
+                        <a:spAutoFit/>
+                      </wps:bodyPr>
+                    </wps:wsp>
+                  </a:graphicData>
+                </a:graphic>
+              </wp:anchor>
+            </w:drawing>
+          </mc:Choice>
+          <mc:Fallback>
+            <w:pict>
+              <v:shape w14:anchorId="3E6BC9C7" id="Text Box 8" o:spid="_x0000_s1028" type="#_x0000_t202" style="position:absolute;margin-left:0;margin-top:159.4pt;width:134.6pt;height:.05pt;z-index:251668480;visibility:visible;mso-wrap-style:square;mso-wrap-distance-left:9pt;mso-wrap-distance-top:0;mso-wrap-distance-right:9pt;mso-wrap-distance-bottom:0;mso-position-horizontal:absolute;mso-position-horizontal-relative:text;mso-position-vertical:absolute;mso-position-vertical-relative:text;v-text-anchor:top" o:gfxdata="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" stroked="f">
+                <v:textbox style="mso-fit-shape-to-text:t" inset="0,0,0,0">
+                  <w:txbxContent>
+                    <w:p>
+                      <w:pPr>
+                        <w:pStyle w:val="Caption"/>
+                        <w:rPr>
+                          <w:noProof/>
+                        </w:rPr>
+                      </w:pPr>
+                      <w:r>
+                        <w:t xml:space="preserve">Figure </w:t>
+                      </w:r>
+                      <w:r>
+                        <w:t>3a</w:t>
+                      </w:r>
+                      <w:r>
+                        <w:t>: The Arduino Data Inspector Component with no data from the Arduino Board.</w:t>
+                      </w:r>
+                    </w:p>
+                  </w:txbxContent>
+                </v:textbox>
+                <w10:wrap type="square"/>
+              </v:shape>
+            </w:pict>
+          </mc:Fallback>
+        </mc:AlternateContent>
+      </w:r>
       <w:r>
         <w:rPr>
           <w:noProof/>
@@ -595,10 +943,132 @@
     <w:p/>
     <w:p/>
     <w:p/>
+    <w:p>
+      <w:bookmarkStart w:id="0" w:name="_GoBack"/>
+      <w:bookmarkEnd w:id="0"/>
+    </w:p>
+    <w:p>
+      <w:r>
+        <w:rPr>
+          <w:noProof/>
+        </w:rPr>
+        <mc:AlternateContent>
+          <mc:Choice Requires="wps">
+            <w:drawing>
+              <wp:anchor distT="0" distB="0" distL="114300" distR="114300" simplePos="0" relativeHeight="251670528" behindDoc="0" locked="0" layoutInCell="1" allowOverlap="1" wp14:anchorId="6F9E24A0" wp14:editId="4796A4E0">
+                <wp:simplePos x="0" y="0"/>
+                <wp:positionH relativeFrom="margin">
+                  <wp:align>right</wp:align>
+                </wp:positionH>
+                <wp:positionV relativeFrom="paragraph">
+                  <wp:posOffset>126365</wp:posOffset>
+                </wp:positionV>
+                <wp:extent cx="1619250" cy="635"/>
+                <wp:effectExtent l="0" t="0" r="0" b="635"/>
+                <wp:wrapSquare wrapText="bothSides"/>
+                <wp:docPr id="9" name="Text Box 9"/>
+                <wp:cNvGraphicFramePr/>
+                <a:graphic xmlns:a="http://schemas.openxmlformats.org/drawingml/2006/main">
+                  <a:graphicData uri="http://schemas.microsoft.com/office/word/2010/wordprocessingShape">
+                    <wps:wsp>
+                      <wps:cNvSpPr txBox="1"/>
+                      <wps:spPr>
+                        <a:xfrm>
+                          <a:off x="0" y="0"/>
+                          <a:ext cx="1619250" cy="635"/>
+                        </a:xfrm>
+                        <a:prstGeom prst="rect">
+                          <a:avLst/>
+                        </a:prstGeom>
+                        <a:solidFill>
+                          <a:prstClr val="white"/>
+                        </a:solidFill>
+                        <a:ln>
+                          <a:noFill/>
+                        </a:ln>
+                      </wps:spPr>
+                      <wps:txbx>
+                        <w:txbxContent>
+                          <w:p>
+                            <w:pPr>
+                              <w:pStyle w:val="Caption"/>
+                              <w:rPr>
+                                <w:noProof/>
+                              </w:rPr>
+                            </w:pPr>
+                            <w:r>
+                              <w:t xml:space="preserve">Figure </w:t>
+                            </w:r>
+                            <w:fldSimple w:instr=" SEQ Figure \* ARABIC ">
+                              <w:r>
+                                <w:rPr>
+                                  <w:noProof/>
+                                </w:rPr>
+                                <w:t>3</w:t>
+                              </w:r>
+                            </w:fldSimple>
+                            <w:r>
+                              <w:t>b</w:t>
+                            </w:r>
+                            <w:r>
+                              <w:t>: The Arduino Data inspector component with fields that have been filled from the board.</w:t>
+                            </w:r>
+                          </w:p>
+                        </w:txbxContent>
+                      </wps:txbx>
+                      <wps:bodyPr rot="0" spcFirstLastPara="0" vertOverflow="overflow" horzOverflow="overflow" vert="horz" wrap="square" lIns="0" tIns="0" rIns="0" bIns="0" numCol="1" spcCol="0" rtlCol="0" fromWordArt="0" anchor="t" anchorCtr="0" forceAA="0" compatLnSpc="1">
+                        <a:prstTxWarp prst="textNoShape">
+                          <a:avLst/>
+                        </a:prstTxWarp>
+                        <a:spAutoFit/>
+                      </wps:bodyPr>
+                    </wps:wsp>
+                  </a:graphicData>
+                </a:graphic>
+              </wp:anchor>
+            </w:drawing>
+          </mc:Choice>
+          <mc:Fallback>
+            <w:pict>
+              <v:shape w14:anchorId="6F9E24A0" id="Text Box 9" o:spid="_x0000_s1029" type="#_x0000_t202" style="position:absolute;margin-left:76.3pt;margin-top:9.95pt;width:127.5pt;height:.05pt;z-index:251670528;visibility:visible;mso-wrap-style:square;mso-wrap-distance-left:9pt;mso-wrap-distance-top:0;mso-wrap-distance-right:9pt;mso-wrap-distance-bottom:0;mso-position-horizontal:right;mso-position-horizontal-relative:margin;mso-position-vertical:absolute;mso-position-vertical-relative:text;v-text-anchor:top" o:gfxdata="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" stroked="f">
+                <v:textbox style="mso-fit-shape-to-text:t" inset="0,0,0,0">
+                  <w:txbxContent>
+                    <w:p>
+                      <w:pPr>
+                        <w:pStyle w:val="Caption"/>
+                        <w:rPr>
+                          <w:noProof/>
+                        </w:rPr>
+                      </w:pPr>
+                      <w:r>
+                        <w:t xml:space="preserve">Figure </w:t>
+                      </w:r>
+                      <w:fldSimple w:instr=" SEQ Figure \* ARABIC ">
+                        <w:r>
+                          <w:rPr>
+                            <w:noProof/>
+                          </w:rPr>
+                          <w:t>3</w:t>
+                        </w:r>
+                      </w:fldSimple>
+                      <w:r>
+                        <w:t>b</w:t>
+                      </w:r>
+                      <w:r>
+                        <w:t>: The Arduino Data inspector component with fields that have been filled from the board.</w:t>
+                      </w:r>
+                    </w:p>
+                  </w:txbxContent>
+                </v:textbox>
+                <w10:wrap type="square" anchorx="margin"/>
+              </v:shape>
+            </w:pict>
+          </mc:Fallback>
+        </mc:AlternateContent>
+      </w:r>
+    </w:p>
     <w:p/>
     <w:p/>
-    <w:p/>
-    <w:p/>
     <w:p>
       <w:r>
         <w:t>In the example above, the number of Milliseconds has been echoed and has added an element to the</w:t>
@@ -1193,7 +1663,6 @@
     <w:p/>
     <w:p>
       <w:r>
-        <w:lastRenderedPageBreak/>
         <w:t>Secondly: You will need to implement the code for the custom event handler that you will be using with your new command. In the example above, a new command called ‘IRCOMM’ has been added, as well as a new event handler called ‘</w:t>
       </w:r>
       <w:proofErr w:type="spellStart"/>
@@ -1267,20 +1736,13 @@
     <w:p>
       <w:pPr>
         <w:pStyle w:val="PlainText"/>
-        <w:rPr>
-          <w:rFonts w:ascii="Courier New" w:hAnsi="Courier New" w:cs="Courier New"/>
-          <w:sz w:val="16"/>
-          <w:szCs w:val="16"/>
-        </w:rPr>
-      </w:pPr>
-      <w:r>
-        <w:rPr>
-          <w:rFonts w:ascii="Courier New" w:hAnsi="Courier New" w:cs="Courier New"/>
-          <w:sz w:val="16"/>
-          <w:szCs w:val="16"/>
-        </w:rPr>
-        <w:t xml:space="preserve">  </w:t>
-      </w:r>
+        <w:ind w:firstLine="195"/>
+        <w:rPr>
+          <w:rFonts w:ascii="Courier New" w:hAnsi="Courier New" w:cs="Courier New"/>
+          <w:sz w:val="16"/>
+          <w:szCs w:val="16"/>
+        </w:rPr>
+      </w:pPr>
       <w:r>
         <w:rPr>
           <w:rFonts w:ascii="Courier New" w:hAnsi="Courier New" w:cs="Courier New"/>
@@ -1341,25 +1803,464 @@
           <w:sz w:val="16"/>
           <w:szCs w:val="16"/>
         </w:rPr>
-        <w:t xml:space="preserve">, then turn an LED bulb off, otherwise the LED bulb is on. </w:t>
-      </w:r>
-      <w:r>
-        <w:rPr>
-          <w:rFonts w:ascii="Courier New" w:hAnsi="Courier New" w:cs="Courier New"/>
-          <w:sz w:val="16"/>
-          <w:szCs w:val="16"/>
-        </w:rPr>
-        <w:sym w:font="Wingdings" w:char="F0E0"/>
-      </w:r>
-      <w:r>
-        <w:rPr>
-          <w:rFonts w:ascii="Courier New" w:hAnsi="Courier New" w:cs="Courier New"/>
-          <w:sz w:val="16"/>
-          <w:szCs w:val="16"/>
-          <w:highlight w:val="yellow"/>
-        </w:rPr>
-        <w:t>Tim Actually add the code in here later.</w:t>
-      </w:r>
+        <w:t>, then turn an LED bulb off, otherwise the LED bulb is on.</w:t>
+      </w:r>
+      <w:r>
+        <w:rPr>
+          <w:rFonts w:ascii="Courier New" w:hAnsi="Courier New" w:cs="Courier New"/>
+          <w:sz w:val="16"/>
+          <w:szCs w:val="16"/>
+        </w:rPr>
+        <w:t xml:space="preserve"> Assume lights and pins have been correctly setup and the modes have been defined in the </w:t>
+      </w:r>
+      <w:proofErr w:type="gramStart"/>
+      <w:r>
+        <w:rPr>
+          <w:rFonts w:ascii="Courier New" w:hAnsi="Courier New" w:cs="Courier New"/>
+          <w:sz w:val="16"/>
+          <w:szCs w:val="16"/>
+        </w:rPr>
+        <w:t>setup(</w:t>
+      </w:r>
+      <w:proofErr w:type="gramEnd"/>
+      <w:r>
+        <w:rPr>
+          <w:rFonts w:ascii="Courier New" w:hAnsi="Courier New" w:cs="Courier New"/>
+          <w:sz w:val="16"/>
+          <w:szCs w:val="16"/>
+        </w:rPr>
+        <w:t>) function.</w:t>
+      </w:r>
+    </w:p>
+    <w:p>
+      <w:pPr>
+        <w:pStyle w:val="PlainText"/>
+        <w:ind w:firstLine="195"/>
+        <w:rPr>
+          <w:rFonts w:ascii="Courier New" w:hAnsi="Courier New" w:cs="Courier New"/>
+          <w:sz w:val="16"/>
+          <w:szCs w:val="16"/>
+        </w:rPr>
+      </w:pPr>
+      <w:proofErr w:type="spellStart"/>
+      <w:r>
+        <w:rPr>
+          <w:rFonts w:ascii="Courier New" w:hAnsi="Courier New" w:cs="Courier New"/>
+          <w:sz w:val="16"/>
+          <w:szCs w:val="16"/>
+        </w:rPr>
+        <w:t>val</w:t>
+      </w:r>
+      <w:proofErr w:type="spellEnd"/>
+      <w:r>
+        <w:rPr>
+          <w:rFonts w:ascii="Courier New" w:hAnsi="Courier New" w:cs="Courier New"/>
+          <w:sz w:val="16"/>
+          <w:szCs w:val="16"/>
+        </w:rPr>
+        <w:t xml:space="preserve"> </w:t>
+      </w:r>
+      <w:proofErr w:type="spellStart"/>
+      <w:proofErr w:type="gramStart"/>
+      <w:r>
+        <w:rPr>
+          <w:rFonts w:ascii="Courier New" w:hAnsi="Courier New" w:cs="Courier New"/>
+          <w:sz w:val="16"/>
+          <w:szCs w:val="16"/>
+        </w:rPr>
+        <w:t>analogRead</w:t>
+      </w:r>
+      <w:proofErr w:type="spellEnd"/>
+      <w:r>
+        <w:rPr>
+          <w:rFonts w:ascii="Courier New" w:hAnsi="Courier New" w:cs="Courier New"/>
+          <w:sz w:val="16"/>
+          <w:szCs w:val="16"/>
+        </w:rPr>
+        <w:t>(</w:t>
+      </w:r>
+      <w:proofErr w:type="gramEnd"/>
+      <w:r>
+        <w:rPr>
+          <w:rFonts w:ascii="Courier New" w:hAnsi="Courier New" w:cs="Courier New"/>
+          <w:sz w:val="16"/>
+          <w:szCs w:val="16"/>
+        </w:rPr>
+        <w:t>0);</w:t>
+      </w:r>
+    </w:p>
+    <w:p>
+      <w:pPr>
+        <w:pStyle w:val="PlainText"/>
+        <w:ind w:firstLine="195"/>
+        <w:rPr>
+          <w:rFonts w:ascii="Courier New" w:hAnsi="Courier New" w:cs="Courier New"/>
+          <w:sz w:val="16"/>
+          <w:szCs w:val="16"/>
+        </w:rPr>
+      </w:pPr>
+      <w:proofErr w:type="spellStart"/>
+      <w:r>
+        <w:rPr>
+          <w:rFonts w:ascii="Courier New" w:hAnsi="Courier New" w:cs="Courier New"/>
+          <w:sz w:val="16"/>
+          <w:szCs w:val="16"/>
+        </w:rPr>
+        <w:t>Serial.println</w:t>
+      </w:r>
+      <w:proofErr w:type="spellEnd"/>
+      <w:r>
+        <w:rPr>
+          <w:rFonts w:ascii="Courier New" w:hAnsi="Courier New" w:cs="Courier New"/>
+          <w:sz w:val="16"/>
+          <w:szCs w:val="16"/>
+        </w:rPr>
+        <w:t>(</w:t>
+      </w:r>
+      <w:proofErr w:type="spellStart"/>
+      <w:r>
+        <w:rPr>
+          <w:rFonts w:ascii="Courier New" w:hAnsi="Courier New" w:cs="Courier New"/>
+          <w:sz w:val="16"/>
+          <w:szCs w:val="16"/>
+        </w:rPr>
+        <w:t>val</w:t>
+      </w:r>
+      <w:proofErr w:type="spellEnd"/>
+      <w:r>
+        <w:rPr>
+          <w:rFonts w:ascii="Courier New" w:hAnsi="Courier New" w:cs="Courier New"/>
+          <w:sz w:val="16"/>
+          <w:szCs w:val="16"/>
+        </w:rPr>
+        <w:t>);</w:t>
+      </w:r>
+    </w:p>
+    <w:p>
+      <w:pPr>
+        <w:pStyle w:val="PlainText"/>
+        <w:ind w:firstLine="195"/>
+        <w:rPr>
+          <w:rFonts w:ascii="Courier New" w:hAnsi="Courier New" w:cs="Courier New"/>
+          <w:sz w:val="16"/>
+          <w:szCs w:val="16"/>
+        </w:rPr>
+      </w:pPr>
+      <w:proofErr w:type="gramStart"/>
+      <w:r>
+        <w:rPr>
+          <w:rFonts w:ascii="Courier New" w:hAnsi="Courier New" w:cs="Courier New"/>
+          <w:sz w:val="16"/>
+          <w:szCs w:val="16"/>
+        </w:rPr>
+        <w:t>if(</w:t>
+      </w:r>
+      <w:proofErr w:type="spellStart"/>
+      <w:proofErr w:type="gramEnd"/>
+      <w:r>
+        <w:rPr>
+          <w:rFonts w:ascii="Courier New" w:hAnsi="Courier New" w:cs="Courier New"/>
+          <w:sz w:val="16"/>
+          <w:szCs w:val="16"/>
+        </w:rPr>
+        <w:t>val</w:t>
+      </w:r>
+      <w:proofErr w:type="spellEnd"/>
+      <w:r>
+        <w:rPr>
+          <w:rFonts w:ascii="Courier New" w:hAnsi="Courier New" w:cs="Courier New"/>
+          <w:sz w:val="16"/>
+          <w:szCs w:val="16"/>
+        </w:rPr>
+        <w:t xml:space="preserve"> &lt; 1000){</w:t>
+      </w:r>
+    </w:p>
+    <w:p>
+      <w:pPr>
+        <w:pStyle w:val="PlainText"/>
+        <w:ind w:firstLine="195"/>
+        <w:rPr>
+          <w:rFonts w:ascii="Courier New" w:hAnsi="Courier New" w:cs="Courier New"/>
+          <w:sz w:val="16"/>
+          <w:szCs w:val="16"/>
+        </w:rPr>
+      </w:pPr>
+      <w:r>
+        <w:rPr>
+          <w:rFonts w:ascii="Courier New" w:hAnsi="Courier New" w:cs="Courier New"/>
+          <w:sz w:val="16"/>
+          <w:szCs w:val="16"/>
+        </w:rPr>
+        <w:tab/>
+      </w:r>
+      <w:proofErr w:type="spellStart"/>
+      <w:proofErr w:type="gramStart"/>
+      <w:r>
+        <w:rPr>
+          <w:rFonts w:ascii="Courier New" w:hAnsi="Courier New" w:cs="Courier New"/>
+          <w:sz w:val="16"/>
+          <w:szCs w:val="16"/>
+        </w:rPr>
+        <w:t>digitalWrite</w:t>
+      </w:r>
+      <w:proofErr w:type="spellEnd"/>
+      <w:r>
+        <w:rPr>
+          <w:rFonts w:ascii="Courier New" w:hAnsi="Courier New" w:cs="Courier New"/>
+          <w:sz w:val="16"/>
+          <w:szCs w:val="16"/>
+        </w:rPr>
+        <w:t>(</w:t>
+      </w:r>
+      <w:proofErr w:type="gramEnd"/>
+      <w:r>
+        <w:rPr>
+          <w:rFonts w:ascii="Courier New" w:hAnsi="Courier New" w:cs="Courier New"/>
+          <w:sz w:val="16"/>
+          <w:szCs w:val="16"/>
+        </w:rPr>
+        <w:t>LED,LOW);</w:t>
+      </w:r>
+    </w:p>
+    <w:p>
+      <w:pPr>
+        <w:pStyle w:val="PlainText"/>
+        <w:ind w:firstLine="195"/>
+        <w:rPr>
+          <w:rFonts w:ascii="Courier New" w:hAnsi="Courier New" w:cs="Courier New"/>
+          <w:sz w:val="16"/>
+          <w:szCs w:val="16"/>
+        </w:rPr>
+      </w:pPr>
+    </w:p>
+    <w:p>
+      <w:pPr>
+        <w:pStyle w:val="PlainText"/>
+        <w:ind w:firstLine="195"/>
+        <w:rPr>
+          <w:rFonts w:ascii="Courier New" w:hAnsi="Courier New" w:cs="Courier New"/>
+          <w:sz w:val="16"/>
+          <w:szCs w:val="16"/>
+        </w:rPr>
+      </w:pPr>
+      <w:r>
+        <w:rPr>
+          <w:rFonts w:ascii="Courier New" w:hAnsi="Courier New" w:cs="Courier New"/>
+          <w:sz w:val="16"/>
+          <w:szCs w:val="16"/>
+        </w:rPr>
+        <w:tab/>
+        <w:t>//This is what can be sent to Unity, this is just a simple echo example. But can be modified for other data.</w:t>
+      </w:r>
+    </w:p>
+    <w:p>
+      <w:pPr>
+        <w:pStyle w:val="PlainText"/>
+        <w:ind w:firstLine="195"/>
+        <w:rPr>
+          <w:rFonts w:ascii="Courier New" w:hAnsi="Courier New" w:cs="Courier New"/>
+          <w:sz w:val="16"/>
+          <w:szCs w:val="16"/>
+        </w:rPr>
+      </w:pPr>
+      <w:r>
+        <w:rPr>
+          <w:rFonts w:ascii="Courier New" w:hAnsi="Courier New" w:cs="Courier New"/>
+          <w:sz w:val="16"/>
+          <w:szCs w:val="16"/>
+        </w:rPr>
+        <w:tab/>
+      </w:r>
+      <w:proofErr w:type="spellStart"/>
+      <w:r>
+        <w:rPr>
+          <w:rFonts w:ascii="Courier New" w:hAnsi="Courier New" w:cs="Courier New"/>
+          <w:sz w:val="16"/>
+          <w:szCs w:val="16"/>
+        </w:rPr>
+        <w:t>Serial.println</w:t>
+      </w:r>
+      <w:proofErr w:type="spellEnd"/>
+      <w:r>
+        <w:rPr>
+          <w:rFonts w:ascii="Courier New" w:hAnsi="Courier New" w:cs="Courier New"/>
+          <w:sz w:val="16"/>
+          <w:szCs w:val="16"/>
+        </w:rPr>
+        <w:t>(“Light Off”);</w:t>
+      </w:r>
+    </w:p>
+    <w:p>
+      <w:pPr>
+        <w:pStyle w:val="PlainText"/>
+        <w:ind w:firstLine="195"/>
+        <w:rPr>
+          <w:rFonts w:ascii="Courier New" w:hAnsi="Courier New" w:cs="Courier New"/>
+          <w:sz w:val="16"/>
+          <w:szCs w:val="16"/>
+        </w:rPr>
+      </w:pPr>
+      <w:proofErr w:type="gramStart"/>
+      <w:r>
+        <w:rPr>
+          <w:rFonts w:ascii="Courier New" w:hAnsi="Courier New" w:cs="Courier New"/>
+          <w:sz w:val="16"/>
+          <w:szCs w:val="16"/>
+        </w:rPr>
+        <w:t>}else</w:t>
+      </w:r>
+      <w:proofErr w:type="gramEnd"/>
+      <w:r>
+        <w:rPr>
+          <w:rFonts w:ascii="Courier New" w:hAnsi="Courier New" w:cs="Courier New"/>
+          <w:sz w:val="16"/>
+          <w:szCs w:val="16"/>
+        </w:rPr>
+        <w:t>{</w:t>
+      </w:r>
+    </w:p>
+    <w:p>
+      <w:pPr>
+        <w:pStyle w:val="PlainText"/>
+        <w:ind w:firstLine="195"/>
+        <w:rPr>
+          <w:rFonts w:ascii="Courier New" w:hAnsi="Courier New" w:cs="Courier New"/>
+          <w:sz w:val="16"/>
+          <w:szCs w:val="16"/>
+        </w:rPr>
+      </w:pPr>
+      <w:r>
+        <w:rPr>
+          <w:rFonts w:ascii="Courier New" w:hAnsi="Courier New" w:cs="Courier New"/>
+          <w:sz w:val="16"/>
+          <w:szCs w:val="16"/>
+        </w:rPr>
+        <w:tab/>
+      </w:r>
+      <w:proofErr w:type="spellStart"/>
+      <w:proofErr w:type="gramStart"/>
+      <w:r>
+        <w:rPr>
+          <w:rFonts w:ascii="Courier New" w:hAnsi="Courier New" w:cs="Courier New"/>
+          <w:sz w:val="16"/>
+          <w:szCs w:val="16"/>
+        </w:rPr>
+        <w:t>digitalWrite</w:t>
+      </w:r>
+      <w:proofErr w:type="spellEnd"/>
+      <w:r>
+        <w:rPr>
+          <w:rFonts w:ascii="Courier New" w:hAnsi="Courier New" w:cs="Courier New"/>
+          <w:sz w:val="16"/>
+          <w:szCs w:val="16"/>
+        </w:rPr>
+        <w:t>(</w:t>
+      </w:r>
+      <w:proofErr w:type="gramEnd"/>
+      <w:r>
+        <w:rPr>
+          <w:rFonts w:ascii="Courier New" w:hAnsi="Courier New" w:cs="Courier New"/>
+          <w:sz w:val="16"/>
+          <w:szCs w:val="16"/>
+        </w:rPr>
+        <w:t>LED,HIGH);</w:t>
+      </w:r>
+    </w:p>
+    <w:p>
+      <w:pPr>
+        <w:pStyle w:val="PlainText"/>
+        <w:ind w:firstLine="195"/>
+        <w:rPr>
+          <w:rFonts w:ascii="Courier New" w:hAnsi="Courier New" w:cs="Courier New"/>
+          <w:sz w:val="16"/>
+          <w:szCs w:val="16"/>
+        </w:rPr>
+      </w:pPr>
+      <w:r>
+        <w:rPr>
+          <w:rFonts w:ascii="Courier New" w:hAnsi="Courier New" w:cs="Courier New"/>
+          <w:sz w:val="16"/>
+          <w:szCs w:val="16"/>
+        </w:rPr>
+        <w:tab/>
+      </w:r>
+      <w:proofErr w:type="spellStart"/>
+      <w:r>
+        <w:rPr>
+          <w:rFonts w:ascii="Courier New" w:hAnsi="Courier New" w:cs="Courier New"/>
+          <w:sz w:val="16"/>
+          <w:szCs w:val="16"/>
+        </w:rPr>
+        <w:t>Serial.println</w:t>
+      </w:r>
+      <w:proofErr w:type="spellEnd"/>
+      <w:r>
+        <w:rPr>
+          <w:rFonts w:ascii="Courier New" w:hAnsi="Courier New" w:cs="Courier New"/>
+          <w:sz w:val="16"/>
+          <w:szCs w:val="16"/>
+        </w:rPr>
+        <w:t>(“Light On”);</w:t>
+      </w:r>
+    </w:p>
+    <w:p>
+      <w:pPr>
+        <w:pStyle w:val="PlainText"/>
+        <w:ind w:firstLine="195"/>
+        <w:rPr>
+          <w:rFonts w:ascii="Courier New" w:hAnsi="Courier New" w:cs="Courier New"/>
+          <w:sz w:val="16"/>
+          <w:szCs w:val="16"/>
+        </w:rPr>
+      </w:pPr>
+      <w:r>
+        <w:rPr>
+          <w:rFonts w:ascii="Courier New" w:hAnsi="Courier New" w:cs="Courier New"/>
+          <w:sz w:val="16"/>
+          <w:szCs w:val="16"/>
+        </w:rPr>
+        <w:t>}</w:t>
+      </w:r>
+    </w:p>
+    <w:p>
+      <w:pPr>
+        <w:pStyle w:val="PlainText"/>
+        <w:ind w:firstLine="195"/>
+        <w:rPr>
+          <w:rFonts w:ascii="Courier New" w:hAnsi="Courier New" w:cs="Courier New"/>
+          <w:sz w:val="16"/>
+          <w:szCs w:val="16"/>
+        </w:rPr>
+      </w:pPr>
+      <w:proofErr w:type="gramStart"/>
+      <w:r>
+        <w:rPr>
+          <w:rFonts w:ascii="Courier New" w:hAnsi="Courier New" w:cs="Courier New"/>
+          <w:sz w:val="16"/>
+          <w:szCs w:val="16"/>
+        </w:rPr>
+        <w:t>Delay(</w:t>
+      </w:r>
+      <w:proofErr w:type="gramEnd"/>
+      <w:r>
+        <w:rPr>
+          <w:rFonts w:ascii="Courier New" w:hAnsi="Courier New" w:cs="Courier New"/>
+          <w:sz w:val="16"/>
+          <w:szCs w:val="16"/>
+        </w:rPr>
+        <w:t>10);</w:t>
+      </w:r>
+    </w:p>
+    <w:p>
+      <w:pPr>
+        <w:pStyle w:val="PlainText"/>
+        <w:ind w:firstLine="195"/>
+        <w:rPr>
+          <w:rFonts w:ascii="Courier New" w:hAnsi="Courier New" w:cs="Courier New"/>
+          <w:sz w:val="16"/>
+          <w:szCs w:val="16"/>
+        </w:rPr>
+      </w:pPr>
     </w:p>
     <w:p>
       <w:pPr>
@@ -2106,6 +3007,7 @@
           <w:sz w:val="19"/>
           <w:szCs w:val="19"/>
         </w:rPr>
+        <w:lastRenderedPageBreak/>
         <w:t xml:space="preserve">            </w:t>
       </w:r>
       <w:proofErr w:type="gramStart"/>
@@ -2597,7 +3499,6 @@
     </w:p>
     <w:p>
       <w:r>
-        <w:lastRenderedPageBreak/>
         <w:t xml:space="preserve">The above function creates an empty list of </w:t>
       </w:r>
       <w:proofErr w:type="gramStart"/>
@@ -2650,8 +3551,6 @@
       <w:r>
         <w:t xml:space="preserve">In order to utilise different data types, you can use similar methods to parse the data that you need. Create a list of the type of data you need (int, char, string, Vector3, float, etc), then parse the data and add it to a list, then return the list. This list can then be accessed and manipulated by other C# scripts and Unity objects. </w:t>
       </w:r>
-      <w:bookmarkStart w:id="0" w:name="_GoBack"/>
-      <w:bookmarkEnd w:id="0"/>
       <w:r>
         <w:t xml:space="preserve"> </w:t>
       </w:r>
@@ -3423,6 +4322,25 @@
       <w:szCs w:val="21"/>
     </w:rPr>
   </w:style>
+  <w:style w:type="paragraph" w:styleId="Caption">
+    <w:name w:val="caption"/>
+    <w:basedOn w:val="Normal"/>
+    <w:next w:val="Normal"/>
+    <w:uiPriority w:val="35"/>
+    <w:unhideWhenUsed/>
+    <w:qFormat/>
+    <w:rsid w:val="00654E40"/>
+    <w:pPr>
+      <w:spacing w:after="200" w:line="240" w:lineRule="auto"/>
+    </w:pPr>
+    <w:rPr>
+      <w:i/>
+      <w:iCs/>
+      <w:color w:val="44546A" w:themeColor="text2"/>
+      <w:sz w:val="18"/>
+      <w:szCs w:val="18"/>
+    </w:rPr>
+  </w:style>
 </w:styles>
 </file>
 

</xml_diff>